<commit_message>
Breno - Atualização doc
</commit_message>
<xml_diff>
--- a/PI_documentação_CacauFresh_ Breno_Fabiano_GabrielG_LucasS_MatheusF_WillianPaternezi.docx
+++ b/PI_documentação_CacauFresh_ Breno_Fabiano_GabrielG_LucasS_MatheusF_WillianPaternezi.docx
@@ -3097,7 +3097,39 @@
           <w:sz w:val="28"/>
           <w:szCs w:val="28"/>
         </w:rPr>
-        <w:t>Apresentação 17/03/2022;</w:t>
+        <w:t xml:space="preserve">Apresentação </w:t>
+      </w:r>
+      <w:r>
+        <w:rPr>
+          <w:color w:val="auto"/>
+          <w:sz w:val="28"/>
+          <w:szCs w:val="28"/>
+        </w:rPr>
+        <w:t>28</w:t>
+      </w:r>
+      <w:r>
+        <w:rPr>
+          <w:color w:val="auto"/>
+          <w:sz w:val="28"/>
+          <w:szCs w:val="28"/>
+        </w:rPr>
+        <w:t>/0</w:t>
+      </w:r>
+      <w:r>
+        <w:rPr>
+          <w:color w:val="auto"/>
+          <w:sz w:val="28"/>
+          <w:szCs w:val="28"/>
+        </w:rPr>
+        <w:t>4</w:t>
+      </w:r>
+      <w:r>
+        <w:rPr>
+          <w:color w:val="auto"/>
+          <w:sz w:val="28"/>
+          <w:szCs w:val="28"/>
+        </w:rPr>
+        <w:t>/2022;</w:t>
       </w:r>
     </w:p>
     <w:p>
@@ -5450,37 +5482,37 @@
       </w:pPr>
     </w:lvl>
   </w:abstractNum>
-  <w:num w:numId="1">
+  <w:num w:numId="1" w16cid:durableId="316417549">
     <w:abstractNumId w:val="2"/>
   </w:num>
-  <w:num w:numId="2">
+  <w:num w:numId="2" w16cid:durableId="1687898417">
     <w:abstractNumId w:val="9"/>
   </w:num>
-  <w:num w:numId="3">
+  <w:num w:numId="3" w16cid:durableId="66657625">
     <w:abstractNumId w:val="6"/>
   </w:num>
-  <w:num w:numId="4">
+  <w:num w:numId="4" w16cid:durableId="553931732">
     <w:abstractNumId w:val="4"/>
   </w:num>
-  <w:num w:numId="5">
+  <w:num w:numId="5" w16cid:durableId="452216176">
     <w:abstractNumId w:val="7"/>
   </w:num>
-  <w:num w:numId="6">
+  <w:num w:numId="6" w16cid:durableId="251402684">
     <w:abstractNumId w:val="3"/>
   </w:num>
-  <w:num w:numId="7">
+  <w:num w:numId="7" w16cid:durableId="1086532536">
     <w:abstractNumId w:val="0"/>
   </w:num>
-  <w:num w:numId="8">
+  <w:num w:numId="8" w16cid:durableId="557939015">
     <w:abstractNumId w:val="10"/>
   </w:num>
-  <w:num w:numId="9">
+  <w:num w:numId="9" w16cid:durableId="28264517">
     <w:abstractNumId w:val="8"/>
   </w:num>
-  <w:num w:numId="10">
+  <w:num w:numId="10" w16cid:durableId="411633636">
     <w:abstractNumId w:val="1"/>
   </w:num>
-  <w:num w:numId="11">
+  <w:num w:numId="11" w16cid:durableId="613950671">
     <w:abstractNumId w:val="5"/>
   </w:num>
   <w:numIdMacAtCleanup w:val="4"/>
@@ -6615,15 +6647,6 @@
 </file>
 
 <file path=customXml/item1.xml><?xml version="1.0" encoding="utf-8"?>
-<?mso-contentType ?>
-<FormTemplates xmlns="http://schemas.microsoft.com/sharepoint/v3/contenttype/forms">
-  <Display>DocumentLibraryForm</Display>
-  <Edit>DocumentLibraryForm</Edit>
-  <New>DocumentLibraryForm</New>
-</FormTemplates>
-</file>
-
-<file path=customXml/item2.xml><?xml version="1.0" encoding="utf-8"?>
 <ct:contentTypeSchema xmlns:ct="http://schemas.microsoft.com/office/2006/metadata/contentType" xmlns:ma="http://schemas.microsoft.com/office/2006/metadata/properties/metaAttributes" ct:_="" ma:_="" ma:contentTypeName="Documento" ma:contentTypeID="0x0101007F8ECE7139958D46ABEDA89D12B90CBF" ma:contentTypeVersion="8" ma:contentTypeDescription="Crie um novo documento." ma:contentTypeScope="" ma:versionID="f7af598ff2112f0c4e16f369cb7c8899">
   <xsd:schema xmlns:xsd="http://www.w3.org/2001/XMLSchema" xmlns:xs="http://www.w3.org/2001/XMLSchema" xmlns:p="http://schemas.microsoft.com/office/2006/metadata/properties" xmlns:ns2="0a53ad5e-08cc-4fba-9df9-747b79db3e02" targetNamespace="http://schemas.microsoft.com/office/2006/metadata/properties" ma:root="true" ma:fieldsID="163bd38cf04bbe8ed73bbfeb3a486819" ns2:_="">
     <xsd:import namespace="0a53ad5e-08cc-4fba-9df9-747b79db3e02"/>
@@ -6793,25 +6816,26 @@
 </ct:contentTypeSchema>
 </file>
 
+<file path=customXml/item2.xml><?xml version="1.0" encoding="utf-8"?>
+<?mso-contentType ?>
+<FormTemplates xmlns="http://schemas.microsoft.com/sharepoint/v3/contenttype/forms">
+  <Display>DocumentLibraryForm</Display>
+  <Edit>DocumentLibraryForm</Edit>
+  <New>DocumentLibraryForm</New>
+</FormTemplates>
+</file>
+
 <file path=customXml/item3.xml><?xml version="1.0" encoding="utf-8"?>
+<b:Sources xmlns:b="http://schemas.openxmlformats.org/officeDocument/2006/bibliography" xmlns="http://schemas.openxmlformats.org/officeDocument/2006/bibliography" SelectedStyle="\APASixthEditionOfficeOnline.xsl" StyleName="APA" Version="6"/>
+</file>
+
+<file path=customXml/item4.xml><?xml version="1.0" encoding="utf-8"?>
 <p:properties xmlns:p="http://schemas.microsoft.com/office/2006/metadata/properties" xmlns:xsi="http://www.w3.org/2001/XMLSchema-instance" xmlns:pc="http://schemas.microsoft.com/office/infopath/2007/PartnerControls">
   <documentManagement/>
 </p:properties>
 </file>
 
-<file path=customXml/item4.xml><?xml version="1.0" encoding="utf-8"?>
-<b:Sources xmlns:b="http://schemas.openxmlformats.org/officeDocument/2006/bibliography" xmlns="http://schemas.openxmlformats.org/officeDocument/2006/bibliography" SelectedStyle="\APASixthEditionOfficeOnline.xsl" StyleName="APA" Version="6"/>
-</file>
-
 <file path=customXml/itemProps1.xml><?xml version="1.0" encoding="utf-8"?>
-<ds:datastoreItem xmlns:ds="http://schemas.openxmlformats.org/officeDocument/2006/customXml" ds:itemID="{B52C9AD5-4F18-4494-A12B-C11EA8399E21}">
-  <ds:schemaRefs>
-    <ds:schemaRef ds:uri="http://schemas.microsoft.com/sharepoint/v3/contenttype/forms"/>
-  </ds:schemaRefs>
-</ds:datastoreItem>
-</file>
-
-<file path=customXml/itemProps2.xml><?xml version="1.0" encoding="utf-8"?>
 <ds:datastoreItem xmlns:ds="http://schemas.openxmlformats.org/officeDocument/2006/customXml" ds:itemID="{71D591AE-9F3A-479E-A28E-D4FD343FA2BE}">
   <ds:schemaRefs>
     <ds:schemaRef ds:uri="http://schemas.microsoft.com/office/2006/metadata/contentType"/>
@@ -6829,19 +6853,27 @@
 </ds:datastoreItem>
 </file>
 
+<file path=customXml/itemProps2.xml><?xml version="1.0" encoding="utf-8"?>
+<ds:datastoreItem xmlns:ds="http://schemas.openxmlformats.org/officeDocument/2006/customXml" ds:itemID="{B52C9AD5-4F18-4494-A12B-C11EA8399E21}">
+  <ds:schemaRefs>
+    <ds:schemaRef ds:uri="http://schemas.microsoft.com/sharepoint/v3/contenttype/forms"/>
+  </ds:schemaRefs>
+</ds:datastoreItem>
+</file>
+
 <file path=customXml/itemProps3.xml><?xml version="1.0" encoding="utf-8"?>
+<ds:datastoreItem xmlns:ds="http://schemas.openxmlformats.org/officeDocument/2006/customXml" ds:itemID="{BA36AE45-9C97-426E-89D1-2BB281BEA1D7}">
+  <ds:schemaRefs>
+    <ds:schemaRef ds:uri="http://schemas.openxmlformats.org/officeDocument/2006/bibliography"/>
+  </ds:schemaRefs>
+</ds:datastoreItem>
+</file>
+
+<file path=customXml/itemProps4.xml><?xml version="1.0" encoding="utf-8"?>
 <ds:datastoreItem xmlns:ds="http://schemas.openxmlformats.org/officeDocument/2006/customXml" ds:itemID="{79054B02-B215-46AC-9176-544339E93661}">
   <ds:schemaRefs>
     <ds:schemaRef ds:uri="http://schemas.microsoft.com/office/2006/metadata/properties"/>
     <ds:schemaRef ds:uri="http://schemas.microsoft.com/office/infopath/2007/PartnerControls"/>
   </ds:schemaRefs>
 </ds:datastoreItem>
-</file>
-
-<file path=customXml/itemProps4.xml><?xml version="1.0" encoding="utf-8"?>
-<ds:datastoreItem xmlns:ds="http://schemas.openxmlformats.org/officeDocument/2006/customXml" ds:itemID="{BA36AE45-9C97-426E-89D1-2BB281BEA1D7}">
-  <ds:schemaRefs>
-    <ds:schemaRef ds:uri="http://schemas.openxmlformats.org/officeDocument/2006/bibliography"/>
-  </ds:schemaRefs>
-</ds:datastoreItem>
 </file>
</xml_diff>